<commit_message>
Fixing typos in documentation
</commit_message>
<xml_diff>
--- a/Green Koalas Project Documentation.docx
+++ b/Green Koalas Project Documentation.docx
@@ -49,8 +49,13 @@
           <w:numId w:val="1"/>
         </w:numPr>
       </w:pPr>
-      <w:r>
-        <w:t xml:space="preserve">Yuxiang Huang - </w:t>
+      <w:proofErr w:type="spellStart"/>
+      <w:r>
+        <w:t>Yuxiang</w:t>
+      </w:r>
+      <w:proofErr w:type="spellEnd"/>
+      <w:r>
+        <w:t xml:space="preserve"> Huang - </w:t>
       </w:r>
       <w:hyperlink r:id="rId5" w:history="1">
         <w:r>
@@ -197,7 +202,15 @@
         </w:numPr>
       </w:pPr>
       <w:r>
-        <w:t>You should have ElasticSearch installed and running --</w:t>
+        <w:t xml:space="preserve">You should have </w:t>
+      </w:r>
+      <w:proofErr w:type="spellStart"/>
+      <w:r>
+        <w:t>ElasticSearch</w:t>
+      </w:r>
+      <w:proofErr w:type="spellEnd"/>
+      <w:r>
+        <w:t xml:space="preserve"> installed and running --</w:t>
       </w:r>
       <w:r>
         <w:br/>
@@ -213,7 +226,23 @@
         </w:numPr>
       </w:pPr>
       <w:r>
-        <w:t>Create the index in ElasticSearch by running python create_es_index.py from EducationalWeb/</w:t>
+        <w:t xml:space="preserve">Create the index in </w:t>
+      </w:r>
+      <w:proofErr w:type="spellStart"/>
+      <w:r>
+        <w:t>ElasticSearch</w:t>
+      </w:r>
+      <w:proofErr w:type="spellEnd"/>
+      <w:r>
+        <w:t xml:space="preserve"> by running python create_es_index.py from </w:t>
+      </w:r>
+      <w:proofErr w:type="spellStart"/>
+      <w:r>
+        <w:t>EducationalWeb</w:t>
+      </w:r>
+      <w:proofErr w:type="spellEnd"/>
+      <w:r>
+        <w:t>/</w:t>
       </w:r>
     </w:p>
     <w:p>
@@ -237,7 +266,15 @@
         </w:numPr>
       </w:pPr>
       <w:r>
-        <w:t>Unzip the file and place the folder under EducationalWeb/static</w:t>
+        <w:t xml:space="preserve">Unzip the file and place the folder under </w:t>
+      </w:r>
+      <w:proofErr w:type="spellStart"/>
+      <w:r>
+        <w:t>EducationalWeb</w:t>
+      </w:r>
+      <w:proofErr w:type="spellEnd"/>
+      <w:r>
+        <w:t>/static</w:t>
       </w:r>
     </w:p>
     <w:p>
@@ -261,7 +298,15 @@
         </w:numPr>
       </w:pPr>
       <w:r>
-        <w:t>Unzip the file and place the folder under EducationalWeb/pdf.js/static/slides/</w:t>
+        <w:t xml:space="preserve">Unzip the file and place the folder under </w:t>
+      </w:r>
+      <w:proofErr w:type="spellStart"/>
+      <w:r>
+        <w:t>EducationalWeb</w:t>
+      </w:r>
+      <w:proofErr w:type="spellEnd"/>
+      <w:r>
+        <w:t>/pdf.js/static/slides/</w:t>
       </w:r>
     </w:p>
     <w:p>
@@ -273,7 +318,15 @@
         </w:numPr>
       </w:pPr>
       <w:r>
-        <w:t>From EducationalWeb/pdf.js/build/generic/web, run the following command: gulp server</w:t>
+        <w:t xml:space="preserve">From </w:t>
+      </w:r>
+      <w:proofErr w:type="spellStart"/>
+      <w:r>
+        <w:t>EducationalWeb</w:t>
+      </w:r>
+      <w:proofErr w:type="spellEnd"/>
+      <w:r>
+        <w:t>/pdf.js/build/generic/web, run the following command: gulp server</w:t>
       </w:r>
     </w:p>
     <w:p>
@@ -285,7 +338,15 @@
         </w:numPr>
       </w:pPr>
       <w:r>
-        <w:t>In another terminal window, run python app.py from EducationalWeb/</w:t>
+        <w:t xml:space="preserve">In another terminal window, run python app.py from </w:t>
+      </w:r>
+      <w:proofErr w:type="spellStart"/>
+      <w:r>
+        <w:t>EducationalWeb</w:t>
+      </w:r>
+      <w:proofErr w:type="spellEnd"/>
+      <w:r>
+        <w:t>/</w:t>
       </w:r>
     </w:p>
     <w:p>
@@ -323,7 +384,15 @@
         </w:rPr>
       </w:pPr>
       <w:r>
-        <w:t xml:space="preserve">The EducationalWeb system was developed by some of the students in </w:t>
+        <w:t xml:space="preserve">The </w:t>
+      </w:r>
+      <w:proofErr w:type="spellStart"/>
+      <w:r>
+        <w:t>EducationalWeb</w:t>
+      </w:r>
+      <w:proofErr w:type="spellEnd"/>
+      <w:r>
+        <w:t xml:space="preserve"> system was developed by some of the students in </w:t>
       </w:r>
       <w:r>
         <w:rPr>
@@ -333,8 +402,9 @@
           <w:szCs w:val="20"/>
           <w:shd w:val="clear" w:color="auto" w:fill="FFFFFF"/>
         </w:rPr>
-        <w:t>Prof. Zhai's research group for navigating through course slides.  At present, it only contains the slides for CS410, but could be expanded in the future to include other courses.</w:t>
-      </w:r>
+        <w:t xml:space="preserve">Prof. </w:t>
+      </w:r>
+      <w:proofErr w:type="spellStart"/>
       <w:r>
         <w:rPr>
           <w:rFonts w:ascii="Helvetica" w:hAnsi="Helvetica" w:cs="Helvetica"/>
@@ -343,6 +413,27 @@
           <w:szCs w:val="20"/>
           <w:shd w:val="clear" w:color="auto" w:fill="FFFFFF"/>
         </w:rPr>
+        <w:t>Zhai's</w:t>
+      </w:r>
+      <w:proofErr w:type="spellEnd"/>
+      <w:r>
+        <w:rPr>
+          <w:rFonts w:ascii="Helvetica" w:hAnsi="Helvetica" w:cs="Helvetica"/>
+          <w:color w:val="333333"/>
+          <w:sz w:val="20"/>
+          <w:szCs w:val="20"/>
+          <w:shd w:val="clear" w:color="auto" w:fill="FFFFFF"/>
+        </w:rPr>
+        <w:t xml:space="preserve"> research group for navigating through course slides.  At present, it only contains the slides for CS410, but could be expanded in the future to include other courses.</w:t>
+      </w:r>
+      <w:r>
+        <w:rPr>
+          <w:rFonts w:ascii="Helvetica" w:hAnsi="Helvetica" w:cs="Helvetica"/>
+          <w:color w:val="333333"/>
+          <w:sz w:val="20"/>
+          <w:szCs w:val="20"/>
+          <w:shd w:val="clear" w:color="auto" w:fill="FFFFFF"/>
+        </w:rPr>
         <w:t xml:space="preserve">  Note that if more courses are added in the future, the names for their directories and slides must follow the same naming conventions as used for CS410:</w:t>
       </w:r>
     </w:p>
@@ -538,42 +629,20 @@
           <w:shd w:val="clear" w:color="auto" w:fill="FFFFFF"/>
         </w:rPr>
         <w:lastRenderedPageBreak/>
-        <w:t xml:space="preserve">class name (“cs-410”) followed by four dashes (“----“) followed by </w:t>
-      </w:r>
-      <w:r>
-        <w:rPr>
-          <w:rFonts w:ascii="Helvetica" w:hAnsi="Helvetica" w:cs="Helvetica"/>
-          <w:color w:val="333333"/>
-          <w:sz w:val="20"/>
-          <w:szCs w:val="20"/>
-          <w:shd w:val="clear" w:color="auto" w:fill="FFFFFF"/>
-        </w:rPr>
-        <w:t xml:space="preserve">directory </w:t>
-      </w:r>
-      <w:r>
-        <w:rPr>
-          <w:rFonts w:ascii="Helvetica" w:hAnsi="Helvetica" w:cs="Helvetica"/>
-          <w:color w:val="333333"/>
-          <w:sz w:val="20"/>
-          <w:szCs w:val="20"/>
-          <w:shd w:val="clear" w:color="auto" w:fill="FFFFFF"/>
-        </w:rPr>
-        <w:t>name</w:t>
-      </w:r>
-      <w:r>
-        <w:rPr>
-          <w:rFonts w:ascii="Helvetica" w:hAnsi="Helvetica" w:cs="Helvetica"/>
-          <w:color w:val="333333"/>
-          <w:sz w:val="20"/>
-          <w:szCs w:val="20"/>
-          <w:shd w:val="clear" w:color="auto" w:fill="FFFFFF"/>
-        </w:rPr>
-        <w:t xml:space="preserve"> followed by four dashes (“----“) followed by “slide” + number + “.pdf”</w:t>
-      </w:r>
-    </w:p>
-    <w:p>
-      <w:r>
-        <w:t>Below are some of the features of the EducationalWeb tool:</w:t>
+        <w:t>class name (“cs-410”) followed by four dashes (“----“) followed by directory name followed by four dashes (“----“) followed by “slide” + number + “.pdf”</w:t>
+      </w:r>
+    </w:p>
+    <w:p>
+      <w:r>
+        <w:t xml:space="preserve">Below are some of the features of the </w:t>
+      </w:r>
+      <w:proofErr w:type="spellStart"/>
+      <w:r>
+        <w:t>EducationalWeb</w:t>
+      </w:r>
+      <w:proofErr w:type="spellEnd"/>
+      <w:r>
+        <w:t xml:space="preserve"> tool:</w:t>
       </w:r>
     </w:p>
     <w:p>
@@ -597,7 +666,15 @@
         </w:numPr>
       </w:pPr>
       <w:r>
-        <w:t>Sequentially navigating through the lectures/slides using the Next and Prev buttons at the bottom of a slide</w:t>
+        <w:t xml:space="preserve">Sequentially navigating through the lectures/slides using the Next and </w:t>
+      </w:r>
+      <w:proofErr w:type="spellStart"/>
+      <w:r>
+        <w:t>Prev</w:t>
+      </w:r>
+      <w:proofErr w:type="spellEnd"/>
+      <w:r>
+        <w:t xml:space="preserve"> buttons at the bottom of a slide</w:t>
       </w:r>
     </w:p>
     <w:p>
@@ -1206,7 +1283,15 @@
     </w:p>
     <w:p>
       <w:r>
-        <w:t>First, in the /build/generic/web/viewer.js file, we included some code that allows us to see the url for the slide currently being viewed.</w:t>
+        <w:t xml:space="preserve">First, in the /build/generic/web/viewer.js file, we included some code that allows us to see the </w:t>
+      </w:r>
+      <w:proofErr w:type="spellStart"/>
+      <w:r>
+        <w:t>url</w:t>
+      </w:r>
+      <w:proofErr w:type="spellEnd"/>
+      <w:r>
+        <w:t xml:space="preserve"> for the slide currently being viewed.</w:t>
       </w:r>
     </w:p>
     <w:p>
@@ -1274,8 +1359,18 @@
           <w:numId w:val="4"/>
         </w:numPr>
       </w:pPr>
-      <w:r>
-        <w:t xml:space="preserve">alertAll() is used to get the </w:t>
+      <w:proofErr w:type="spellStart"/>
+      <w:proofErr w:type="gramStart"/>
+      <w:r>
+        <w:t>alertAll</w:t>
+      </w:r>
+      <w:proofErr w:type="spellEnd"/>
+      <w:r>
+        <w:t>(</w:t>
+      </w:r>
+      <w:proofErr w:type="gramEnd"/>
+      <w:r>
+        <w:t xml:space="preserve">) is used to get the </w:t>
       </w:r>
       <w:r>
         <w:t>current-</w:t>
@@ -1292,8 +1387,18 @@
           <w:numId w:val="4"/>
         </w:numPr>
       </w:pPr>
-      <w:r>
-        <w:t>getURLs() converts the formatted current-slide URL into a list of potential slides that may be contained within that file’s folder.</w:t>
+      <w:proofErr w:type="spellStart"/>
+      <w:proofErr w:type="gramStart"/>
+      <w:r>
+        <w:t>getURLs</w:t>
+      </w:r>
+      <w:proofErr w:type="spellEnd"/>
+      <w:r>
+        <w:t>(</w:t>
+      </w:r>
+      <w:proofErr w:type="gramEnd"/>
+      <w:r>
+        <w:t>) converts the formatted current-slide URL into a list of potential slides that may be contained within that file’s folder.</w:t>
       </w:r>
     </w:p>
     <w:p>
@@ -1304,8 +1409,24 @@
           <w:numId w:val="4"/>
         </w:numPr>
       </w:pPr>
-      <w:r>
-        <w:t>zipItUp() takes that list of potential file names and adds any existing files to a zip file (“slide-series.ip”) and then provides the opportunity for a user to save that zip file through their browser.</w:t>
+      <w:proofErr w:type="spellStart"/>
+      <w:proofErr w:type="gramStart"/>
+      <w:r>
+        <w:t>zipItUp</w:t>
+      </w:r>
+      <w:proofErr w:type="spellEnd"/>
+      <w:r>
+        <w:t>(</w:t>
+      </w:r>
+      <w:proofErr w:type="gramEnd"/>
+      <w:r>
+        <w:t>) takes that list of potential file names and adds any existing files to a zip file (“slide-series.</w:t>
+      </w:r>
+      <w:r>
+        <w:t>z</w:t>
+      </w:r>
+      <w:r>
+        <w:t>ip”) and then provides the opportunity for a user to save that zip file through their browser.</w:t>
       </w:r>
     </w:p>
     <w:p>
@@ -1465,21 +1586,77 @@
         <w:t xml:space="preserve">Our intention was to also take on one additional improvement (performance, enabling new courses, etc.), but ran into several impediments that affected our ability to do so.  First, </w:t>
       </w:r>
       <w:r>
-        <w:t xml:space="preserve">setup of the EducationalWeb environment took much, MUCH longer than anticipated.  One team member was tracking his </w:t>
+        <w:t xml:space="preserve">setup of the </w:t>
+      </w:r>
+      <w:proofErr w:type="spellStart"/>
+      <w:r>
+        <w:t>EducationalWeb</w:t>
+      </w:r>
+      <w:proofErr w:type="spellEnd"/>
+      <w:r>
+        <w:t xml:space="preserve"> environment took much, MUCH longer than anticipated.  One team member was tracking his </w:t>
       </w:r>
       <w:r>
         <w:t>time and</w:t>
       </w:r>
       <w:r>
-        <w:t xml:space="preserve"> can show (in Timesheet.xlxs) that he spent over 10 hours just trying to configure the system.  Most of the problems were caused either by attempting to set up the tool in a Windows environment or using a newer version of Python.  Another team member finally had success on a Mac, so the third team member borrowed a Mac computer, which allowed him to finish setup relatively quickly after that.</w:t>
-      </w:r>
-    </w:p>
-    <w:p>
-      <w:r>
-        <w:t>Also, we did not realize when taking on this project that the work that needed to be done was almost entirely in Javascript.  One team member has no experience in Javascript, and the other two have only slight knowledge, so it took a while just to get up-to-speed with this technology.</w:t>
-      </w:r>
-      <w:r>
-        <w:t xml:space="preserve">  If we had known more, we would not have been so cavalier in just assuming we’d be able to zip an entire folder at once or else get a list of files from a server folder on a client Javascript – which we now know we cannot do.  MUCH time was spent researching ways to do this, including Node.js, JQuery, PHP, Ajax, and Kintone.  We finally reverted to just using the file naming convention in our favor and assuming there would be fewer than 99 files in any lecture directory.</w:t>
+        <w:t xml:space="preserve"> can show (in </w:t>
+      </w:r>
+      <w:proofErr w:type="spellStart"/>
+      <w:r>
+        <w:t>Timesheet.xlxs</w:t>
+      </w:r>
+      <w:proofErr w:type="spellEnd"/>
+      <w:r>
+        <w:t>) that he spent over 10 hours just trying to configure the system.  Most of the problems were caused either by attempting to set up the tool in a Windows environment or using a newer version of Python.  Another team member finally had success on a Mac, so the third team member borrowed a Mac computer, which allowed him to finish setup relatively quickly after that.</w:t>
+      </w:r>
+    </w:p>
+    <w:p>
+      <w:r>
+        <w:t xml:space="preserve">Also, we did not realize when taking on this project that the work that needed to be done was almost entirely in </w:t>
+      </w:r>
+      <w:proofErr w:type="spellStart"/>
+      <w:r>
+        <w:t>Javascript</w:t>
+      </w:r>
+      <w:proofErr w:type="spellEnd"/>
+      <w:r>
+        <w:t xml:space="preserve">.  One team member has no experience in </w:t>
+      </w:r>
+      <w:proofErr w:type="spellStart"/>
+      <w:r>
+        <w:t>Javascript</w:t>
+      </w:r>
+      <w:proofErr w:type="spellEnd"/>
+      <w:r>
+        <w:t>, and the other two have only slight knowledge, so it took a while just to get up-to-speed with this technology.</w:t>
+      </w:r>
+      <w:r>
+        <w:t xml:space="preserve">  If we had known more, we would not have been so cavalier in just assuming we’d be able to zip an entire folder at once or else get a list of files from a server folder on a client </w:t>
+      </w:r>
+      <w:proofErr w:type="spellStart"/>
+      <w:r>
+        <w:t>Javascript</w:t>
+      </w:r>
+      <w:proofErr w:type="spellEnd"/>
+      <w:r>
+        <w:t xml:space="preserve"> – which we now know we cannot do.  MUCH time was spent researching ways to do this, including Node.js, </w:t>
+      </w:r>
+      <w:proofErr w:type="spellStart"/>
+      <w:r>
+        <w:t>JQuery</w:t>
+      </w:r>
+      <w:proofErr w:type="spellEnd"/>
+      <w:r>
+        <w:t xml:space="preserve">, PHP, Ajax, and </w:t>
+      </w:r>
+      <w:proofErr w:type="spellStart"/>
+      <w:r>
+        <w:t>Kintone</w:t>
+      </w:r>
+      <w:proofErr w:type="spellEnd"/>
+      <w:r>
+        <w:t>.  We finally reverted to just using the file naming convention in our favor and assuming there would be fewer than 99 files in any lecture directory.</w:t>
       </w:r>
     </w:p>
     <w:p>

</xml_diff>